<commit_message>
Modify SRS Document 11pm 11/6/2020
</commit_message>
<xml_diff>
--- a/Schedule.docx
+++ b/Schedule.docx
@@ -122,7 +122,13 @@
           </w:tcPr>
           <w:p>
             <w:r>
-              <w:t xml:space="preserve">29/5/2020 – 12/6/2020 </w:t>
+              <w:t>29/5/2020 – 1</w:t>
+            </w:r>
+            <w:r>
+              <w:t>9</w:t>
+            </w:r>
+            <w:r>
+              <w:t xml:space="preserve">/6/2020 </w:t>
             </w:r>
           </w:p>
         </w:tc>
@@ -147,8 +153,6 @@
             <w:r>
               <w:t>16130480</w:t>
             </w:r>
-            <w:bookmarkStart w:id="0" w:name="_GoBack"/>
-            <w:bookmarkEnd w:id="0"/>
           </w:p>
         </w:tc>
         <w:tc>
@@ -218,7 +222,13 @@
           </w:tcPr>
           <w:p>
             <w:r>
-              <w:t>29/5/2020 – 12/6/2020</w:t>
+              <w:t>29/5/2020 – 1</w:t>
+            </w:r>
+            <w:r>
+              <w:t>9</w:t>
+            </w:r>
+            <w:r>
+              <w:t>/6/2020</w:t>
             </w:r>
           </w:p>
         </w:tc>
@@ -309,7 +319,13 @@
           </w:tcPr>
           <w:p>
             <w:r>
-              <w:t>29/5/2020 – 12/6/2020</w:t>
+              <w:t>29/5/2020 – 1</w:t>
+            </w:r>
+            <w:r>
+              <w:t>9</w:t>
+            </w:r>
+            <w:r>
+              <w:t>/6/2020</w:t>
             </w:r>
           </w:p>
         </w:tc>
@@ -387,7 +403,15 @@
           </w:tcPr>
           <w:p>
             <w:r>
-              <w:t>29/5/2020 – 12/6/2020</w:t>
+              <w:t>29/5/2020 – 1</w:t>
+            </w:r>
+            <w:r>
+              <w:t>9</w:t>
+            </w:r>
+            <w:bookmarkStart w:id="0" w:name="_GoBack"/>
+            <w:bookmarkEnd w:id="0"/>
+            <w:r>
+              <w:t>/6/2020</w:t>
             </w:r>
           </w:p>
         </w:tc>

</xml_diff>